<commit_message>
Codice R, grafici, update relazione
</commit_message>
<xml_diff>
--- a/progetto basi.docx
+++ b/progetto basi.docx
@@ -8524,16 +8524,7 @@
           <w:sz w:val="32"/>
           <w:szCs w:val="32"/>
         </w:rPr>
-        <w:t xml:space="preserve"> </w:t>
-      </w:r>
-      <w:r>
-        <w:rPr>
-          <w:b/>
-          <w:bCs/>
-          <w:sz w:val="32"/>
-          <w:szCs w:val="32"/>
-        </w:rPr>
-        <w:t>Definizione delle relazioni in SQL</w:t>
+        <w:t xml:space="preserve"> Definizione delle relazioni in SQL</w:t>
       </w:r>
     </w:p>
     <w:p>
@@ -13062,6 +13053,168 @@
     </w:p>
     <w:p>
       <w:pPr>
+        <w:pStyle w:val="Paragrafoelenco"/>
+        <w:rPr>
+          <w:sz w:val="24"/>
+          <w:szCs w:val="24"/>
+        </w:rPr>
+      </w:pPr>
+    </w:p>
+    <w:p>
+      <w:pPr>
+        <w:pStyle w:val="Paragrafoelenco"/>
+        <w:rPr>
+          <w:sz w:val="24"/>
+          <w:szCs w:val="24"/>
+        </w:rPr>
+      </w:pPr>
+    </w:p>
+    <w:p>
+      <w:pPr>
+        <w:pStyle w:val="Paragrafoelenco"/>
+        <w:rPr>
+          <w:sz w:val="24"/>
+          <w:szCs w:val="24"/>
+        </w:rPr>
+      </w:pPr>
+    </w:p>
+    <w:p>
+      <w:pPr>
+        <w:pStyle w:val="Paragrafoelenco"/>
+        <w:rPr>
+          <w:sz w:val="24"/>
+          <w:szCs w:val="24"/>
+        </w:rPr>
+      </w:pPr>
+    </w:p>
+    <w:p>
+      <w:pPr>
+        <w:pStyle w:val="Paragrafoelenco"/>
+        <w:rPr>
+          <w:sz w:val="24"/>
+          <w:szCs w:val="24"/>
+        </w:rPr>
+      </w:pPr>
+    </w:p>
+    <w:p>
+      <w:pPr>
+        <w:pStyle w:val="Paragrafoelenco"/>
+        <w:rPr>
+          <w:sz w:val="24"/>
+          <w:szCs w:val="24"/>
+        </w:rPr>
+      </w:pPr>
+    </w:p>
+    <w:p>
+      <w:pPr>
+        <w:pStyle w:val="Paragrafoelenco"/>
+        <w:rPr>
+          <w:sz w:val="24"/>
+          <w:szCs w:val="24"/>
+        </w:rPr>
+      </w:pPr>
+    </w:p>
+    <w:p>
+      <w:pPr>
+        <w:pStyle w:val="Paragrafoelenco"/>
+        <w:rPr>
+          <w:sz w:val="24"/>
+          <w:szCs w:val="24"/>
+        </w:rPr>
+      </w:pPr>
+    </w:p>
+    <w:p>
+      <w:pPr>
+        <w:pStyle w:val="Paragrafoelenco"/>
+        <w:rPr>
+          <w:sz w:val="24"/>
+          <w:szCs w:val="24"/>
+        </w:rPr>
+      </w:pPr>
+    </w:p>
+    <w:p>
+      <w:pPr>
+        <w:pStyle w:val="Paragrafoelenco"/>
+        <w:rPr>
+          <w:sz w:val="24"/>
+          <w:szCs w:val="24"/>
+        </w:rPr>
+      </w:pPr>
+    </w:p>
+    <w:p>
+      <w:pPr>
+        <w:pStyle w:val="Paragrafoelenco"/>
+        <w:rPr>
+          <w:sz w:val="24"/>
+          <w:szCs w:val="24"/>
+        </w:rPr>
+      </w:pPr>
+    </w:p>
+    <w:p>
+      <w:pPr>
+        <w:pStyle w:val="Paragrafoelenco"/>
+        <w:rPr>
+          <w:sz w:val="24"/>
+          <w:szCs w:val="24"/>
+        </w:rPr>
+      </w:pPr>
+    </w:p>
+    <w:p>
+      <w:pPr>
+        <w:pStyle w:val="Paragrafoelenco"/>
+        <w:rPr>
+          <w:sz w:val="24"/>
+          <w:szCs w:val="24"/>
+        </w:rPr>
+      </w:pPr>
+    </w:p>
+    <w:p>
+      <w:pPr>
+        <w:pStyle w:val="Paragrafoelenco"/>
+        <w:rPr>
+          <w:sz w:val="24"/>
+          <w:szCs w:val="24"/>
+        </w:rPr>
+      </w:pPr>
+    </w:p>
+    <w:p>
+      <w:pPr>
+        <w:pStyle w:val="Paragrafoelenco"/>
+        <w:rPr>
+          <w:sz w:val="24"/>
+          <w:szCs w:val="24"/>
+        </w:rPr>
+      </w:pPr>
+    </w:p>
+    <w:p>
+      <w:pPr>
+        <w:pStyle w:val="Paragrafoelenco"/>
+        <w:rPr>
+          <w:sz w:val="24"/>
+          <w:szCs w:val="24"/>
+        </w:rPr>
+      </w:pPr>
+    </w:p>
+    <w:p>
+      <w:pPr>
+        <w:pStyle w:val="Paragrafoelenco"/>
+        <w:rPr>
+          <w:sz w:val="24"/>
+          <w:szCs w:val="24"/>
+        </w:rPr>
+      </w:pPr>
+    </w:p>
+    <w:p>
+      <w:pPr>
+        <w:pStyle w:val="Paragrafoelenco"/>
+        <w:rPr>
+          <w:sz w:val="24"/>
+          <w:szCs w:val="24"/>
+        </w:rPr>
+      </w:pPr>
+    </w:p>
+    <w:p>
+      <w:pPr>
         <w:rPr>
           <w:b/>
           <w:bCs/>
@@ -13078,6 +13231,7 @@
           <w:sz w:val="40"/>
           <w:szCs w:val="40"/>
         </w:rPr>
+        <w:lastRenderedPageBreak/>
         <w:t>6.</w:t>
       </w:r>
       <w:r>
@@ -13137,39 +13291,14 @@
           <w:sz w:val="24"/>
           <w:szCs w:val="24"/>
         </w:rPr>
-        <w:t xml:space="preserve">Quali sono gli </w:t>
-      </w:r>
-      <w:proofErr w:type="spellStart"/>
-      <w:r>
-        <w:rPr>
-          <w:sz w:val="24"/>
-          <w:szCs w:val="24"/>
-        </w:rPr>
-        <w:t>aereoporti</w:t>
-      </w:r>
-      <w:proofErr w:type="spellEnd"/>
-      <w:r>
-        <w:rPr>
-          <w:sz w:val="24"/>
-          <w:szCs w:val="24"/>
-        </w:rPr>
-        <w:t xml:space="preserve"> con </w:t>
-      </w:r>
-      <w:proofErr w:type="spellStart"/>
-      <w:r>
-        <w:rPr>
-          <w:sz w:val="24"/>
-          <w:szCs w:val="24"/>
-        </w:rPr>
-        <w:t>piu</w:t>
-      </w:r>
-      <w:proofErr w:type="spellEnd"/>
-      <w:r>
-        <w:rPr>
-          <w:sz w:val="24"/>
-          <w:szCs w:val="24"/>
-        </w:rPr>
-        <w:t xml:space="preserve"> voli in arrivo</w:t>
+        <w:t>Numero di voli in arrivo per ciascun aeroporto</w:t>
+      </w:r>
+      <w:r>
+        <w:rPr>
+          <w:sz w:val="24"/>
+          <w:szCs w:val="24"/>
+        </w:rPr>
+        <w:t>:</w:t>
       </w:r>
     </w:p>
     <w:p>
@@ -13186,8 +13315,9 @@
         <w:pStyle w:val="Paragrafoelenco"/>
         <w:shd w:val="clear" w:color="auto" w:fill="EDEDED" w:themeFill="accent3" w:themeFillTint="33"/>
         <w:rPr>
-          <w:sz w:val="28"/>
-          <w:szCs w:val="28"/>
+          <w:rStyle w:val="ui-provider"/>
+          <w:sz w:val="24"/>
+          <w:szCs w:val="24"/>
         </w:rPr>
       </w:pPr>
       <w:proofErr w:type="spellStart"/>
@@ -13291,6 +13421,74 @@
         <w:t>nomeAeroporto</w:t>
       </w:r>
       <w:proofErr w:type="spellEnd"/>
+    </w:p>
+    <w:p>
+      <w:pPr>
+        <w:pStyle w:val="Paragrafoelenco"/>
+        <w:rPr>
+          <w:sz w:val="24"/>
+          <w:szCs w:val="24"/>
+        </w:rPr>
+      </w:pPr>
+    </w:p>
+    <w:p>
+      <w:pPr>
+        <w:pStyle w:val="Paragrafoelenco"/>
+        <w:jc w:val="center"/>
+        <w:rPr>
+          <w:noProof/>
+          <w:sz w:val="24"/>
+          <w:szCs w:val="24"/>
+        </w:rPr>
+      </w:pPr>
+      <w:r>
+        <w:rPr>
+          <w:noProof/>
+          <w:sz w:val="24"/>
+          <w:szCs w:val="24"/>
+        </w:rPr>
+        <w:drawing>
+          <wp:inline distT="0" distB="0" distL="0" distR="0" wp14:anchorId="2FCCA1E2" wp14:editId="6698CF66">
+            <wp:extent cx="5618008" cy="3467100"/>
+            <wp:effectExtent l="0" t="0" r="1905" b="0"/>
+            <wp:docPr id="1693488486" name="Immagine 2" descr="Immagine che contiene testo, schermata, numero, Carattere&#10;&#10;Descrizione generata automaticamente"/>
+            <wp:cNvGraphicFramePr>
+              <a:graphicFrameLocks xmlns:a="http://schemas.openxmlformats.org/drawingml/2006/main" noChangeAspect="1"/>
+            </wp:cNvGraphicFramePr>
+            <a:graphic xmlns:a="http://schemas.openxmlformats.org/drawingml/2006/main">
+              <a:graphicData uri="http://schemas.openxmlformats.org/drawingml/2006/picture">
+                <pic:pic xmlns:pic="http://schemas.openxmlformats.org/drawingml/2006/picture">
+                  <pic:nvPicPr>
+                    <pic:cNvPr id="1693488486" name="Immagine 2" descr="Immagine che contiene testo, schermata, numero, Carattere&#10;&#10;Descrizione generata automaticamente"/>
+                    <pic:cNvPicPr/>
+                  </pic:nvPicPr>
+                  <pic:blipFill>
+                    <a:blip r:embed="rId14">
+                      <a:extLst>
+                        <a:ext uri="{28A0092B-C50C-407E-A947-70E740481C1C}">
+                          <a14:useLocalDpi xmlns:a14="http://schemas.microsoft.com/office/drawing/2010/main" val="0"/>
+                        </a:ext>
+                      </a:extLst>
+                    </a:blip>
+                    <a:stretch>
+                      <a:fillRect/>
+                    </a:stretch>
+                  </pic:blipFill>
+                  <pic:spPr>
+                    <a:xfrm>
+                      <a:off x="0" y="0"/>
+                      <a:ext cx="5630160" cy="3474600"/>
+                    </a:xfrm>
+                    <a:prstGeom prst="rect">
+                      <a:avLst/>
+                    </a:prstGeom>
+                  </pic:spPr>
+                </pic:pic>
+              </a:graphicData>
+            </a:graphic>
+          </wp:inline>
+        </w:drawing>
+      </w:r>
     </w:p>
     <w:p>
       <w:pPr>
@@ -13318,23 +13516,35 @@
           <w:sz w:val="24"/>
           <w:szCs w:val="24"/>
         </w:rPr>
-        <w:t xml:space="preserve">Quali sono i tipi di aereo </w:t>
-      </w:r>
-      <w:proofErr w:type="spellStart"/>
-      <w:r>
-        <w:rPr>
-          <w:sz w:val="24"/>
-          <w:szCs w:val="24"/>
-        </w:rPr>
-        <w:t>piu</w:t>
-      </w:r>
-      <w:proofErr w:type="spellEnd"/>
-      <w:r>
-        <w:rPr>
-          <w:sz w:val="24"/>
-          <w:szCs w:val="24"/>
-        </w:rPr>
-        <w:t xml:space="preserve"> usati</w:t>
+        <w:t>Tipi</w:t>
+      </w:r>
+      <w:r>
+        <w:rPr>
+          <w:sz w:val="24"/>
+          <w:szCs w:val="24"/>
+        </w:rPr>
+        <w:t xml:space="preserve"> di aereo pi</w:t>
+      </w:r>
+      <w:r>
+        <w:rPr>
+          <w:sz w:val="24"/>
+          <w:szCs w:val="24"/>
+        </w:rPr>
+        <w:t xml:space="preserve">ù </w:t>
+      </w:r>
+      <w:r>
+        <w:rPr>
+          <w:sz w:val="24"/>
+          <w:szCs w:val="24"/>
+        </w:rPr>
+        <w:t>usati</w:t>
+      </w:r>
+      <w:r>
+        <w:rPr>
+          <w:sz w:val="24"/>
+          <w:szCs w:val="24"/>
+        </w:rPr>
+        <w:t>:</w:t>
       </w:r>
     </w:p>
     <w:p>
@@ -13351,8 +13561,9 @@
         <w:pStyle w:val="Paragrafoelenco"/>
         <w:shd w:val="clear" w:color="auto" w:fill="EDEDED" w:themeFill="accent3" w:themeFillTint="33"/>
         <w:rPr>
-          <w:sz w:val="28"/>
-          <w:szCs w:val="28"/>
+          <w:rStyle w:val="ui-provider"/>
+          <w:sz w:val="24"/>
+          <w:szCs w:val="24"/>
         </w:rPr>
       </w:pPr>
       <w:proofErr w:type="spellStart"/>
@@ -13458,6 +13669,71 @@
     <w:p>
       <w:pPr>
         <w:pStyle w:val="Paragrafoelenco"/>
+        <w:jc w:val="center"/>
+        <w:rPr>
+          <w:sz w:val="24"/>
+          <w:szCs w:val="24"/>
+        </w:rPr>
+      </w:pPr>
+      <w:r>
+        <w:rPr>
+          <w:noProof/>
+          <w:sz w:val="24"/>
+          <w:szCs w:val="24"/>
+        </w:rPr>
+        <w:drawing>
+          <wp:inline distT="0" distB="0" distL="0" distR="0" wp14:anchorId="070C7CC2" wp14:editId="4BB1D3D9">
+            <wp:extent cx="4180472" cy="2956560"/>
+            <wp:effectExtent l="0" t="0" r="0" b="0"/>
+            <wp:docPr id="1263560071" name="Immagine 3" descr="Immagine che contiene testo, Policromia, diagramma, Elementi grafici&#10;&#10;Descrizione generata automaticamente"/>
+            <wp:cNvGraphicFramePr>
+              <a:graphicFrameLocks xmlns:a="http://schemas.openxmlformats.org/drawingml/2006/main" noChangeAspect="1"/>
+            </wp:cNvGraphicFramePr>
+            <a:graphic xmlns:a="http://schemas.openxmlformats.org/drawingml/2006/main">
+              <a:graphicData uri="http://schemas.openxmlformats.org/drawingml/2006/picture">
+                <pic:pic xmlns:pic="http://schemas.openxmlformats.org/drawingml/2006/picture">
+                  <pic:nvPicPr>
+                    <pic:cNvPr id="1263560071" name="Immagine 3" descr="Immagine che contiene testo, Policromia, diagramma, Elementi grafici&#10;&#10;Descrizione generata automaticamente"/>
+                    <pic:cNvPicPr/>
+                  </pic:nvPicPr>
+                  <pic:blipFill rotWithShape="1">
+                    <a:blip r:embed="rId15">
+                      <a:extLst>
+                        <a:ext uri="{28A0092B-C50C-407E-A947-70E740481C1C}">
+                          <a14:useLocalDpi xmlns:a14="http://schemas.microsoft.com/office/drawing/2010/main" val="0"/>
+                        </a:ext>
+                      </a:extLst>
+                    </a:blip>
+                    <a:srcRect l="14727" t="5858" r="9354" b="7142"/>
+                    <a:stretch/>
+                  </pic:blipFill>
+                  <pic:spPr bwMode="auto">
+                    <a:xfrm>
+                      <a:off x="0" y="0"/>
+                      <a:ext cx="4189632" cy="2963038"/>
+                    </a:xfrm>
+                    <a:prstGeom prst="rect">
+                      <a:avLst/>
+                    </a:prstGeom>
+                    <a:ln>
+                      <a:noFill/>
+                    </a:ln>
+                    <a:extLst>
+                      <a:ext uri="{53640926-AAD7-44D8-BBD7-CCE9431645EC}">
+                        <a14:shadowObscured xmlns:a14="http://schemas.microsoft.com/office/drawing/2010/main"/>
+                      </a:ext>
+                    </a:extLst>
+                  </pic:spPr>
+                </pic:pic>
+              </a:graphicData>
+            </a:graphic>
+          </wp:inline>
+        </w:drawing>
+      </w:r>
+    </w:p>
+    <w:p>
+      <w:pPr>
+        <w:pStyle w:val="Paragrafoelenco"/>
         <w:rPr>
           <w:sz w:val="24"/>
           <w:szCs w:val="24"/>
@@ -13465,7 +13741,7 @@
       </w:pPr>
     </w:p>
     <w:sectPr>
-      <w:headerReference w:type="default" r:id="rId14"/>
+      <w:headerReference w:type="default" r:id="rId16"/>
       <w:pgSz w:w="11906" w:h="16838"/>
       <w:pgMar w:top="1417" w:right="1134" w:bottom="1134" w:left="1134" w:header="708" w:footer="708" w:gutter="0"/>
       <w:cols w:space="708"/>

</xml_diff>